<commit_message>
file clean up, moved files in sample dir to references dir, moved QC forms to QC dir and deleted models.2.w.sas file
</commit_message>
<xml_diff>
--- a/references/Elkeeb_D_2012_photosensitivity_review.docx
+++ b/references/Elkeeb_D_2012_photosensitivity_review.docx
@@ -570,8 +570,6 @@
       <w:pPr>
         <w:pStyle w:val="NoSpacing"/>
       </w:pPr>
-      <w:bookmarkStart w:id="2" w:name="_GoBack"/>
-      <w:bookmarkEnd w:id="2"/>
     </w:p>
     <w:p>
       <w:pPr>
@@ -740,7 +738,27 @@
         <w:t xml:space="preserve">Acetylation of the cyclooxygenase enzyme is irreversible </w:t>
       </w:r>
       <w:r>
-        <w:t xml:space="preserve">                                                                                                                                                                                                                                                        </w:t>
+        <w:t xml:space="preserve">and inhibits only COX and not </w:t>
+      </w:r>
+      <w:bookmarkStart w:id="2" w:name="_GoBack"/>
+      <w:bookmarkEnd w:id="2"/>
+      <w:r>
+        <w:t>hydroperoxidase activities</w:t>
+      </w:r>
+    </w:p>
+    <w:p>
+      <w:pPr>
+        <w:pStyle w:val="NoSpacing"/>
+        <w:numPr>
+          <w:ilvl w:val="2"/>
+          <w:numId w:val="2"/>
+        </w:numPr>
+      </w:pPr>
+      <w:r>
+        <w:t xml:space="preserve"> </w:t>
+      </w:r>
+      <w:r>
+        <w:t xml:space="preserve">                                                                                                                                                                                                                                               </w:t>
       </w:r>
     </w:p>
     <w:sectPr>
@@ -1826,7 +1844,7 @@
 </file>
 
 <file path=customXml/itemProps1.xml><?xml version="1.0" encoding="utf-8"?>
-<ds:datastoreItem xmlns:ds="http://schemas.openxmlformats.org/officeDocument/2006/customXml" ds:itemID="{B730184B-1DC6-4713-86D6-C5634C3F4CD5}">
+<ds:datastoreItem xmlns:ds="http://schemas.openxmlformats.org/officeDocument/2006/customXml" ds:itemID="{291981C2-7442-4040-8652-69DFA730416E}">
   <ds:schemaRefs>
     <ds:schemaRef ds:uri="http://schemas.openxmlformats.org/officeDocument/2006/bibliography"/>
   </ds:schemaRefs>

</xml_diff>